<commit_message>
thread fix base on bazar feedback.
</commit_message>
<xml_diff>
--- a/User_Guide.docx
+++ b/User_Guide.docx
@@ -123,7 +123,7 @@
         <w:ind w:right="-360"/>
         <w:jc w:val="both"/>
         <w:rPr>
-          <w:rFonts w:asciiTheme="majorBidi" w:hAnsiTheme="majorBidi" w:cs="B Nazanin" w:hint="cs"/>
+          <w:rFonts w:asciiTheme="majorBidi" w:hAnsiTheme="majorBidi" w:cs="B Nazanin"/>
           <w:sz w:val="32"/>
           <w:szCs w:val="32"/>
           <w:lang w:bidi="fa-IR"/>
@@ -159,7 +159,17 @@
           <w:rtl/>
           <w:lang w:bidi="fa-IR"/>
         </w:rPr>
-        <w:t>این بخش توسط ادمین برای کاربر ها ایجاد می</w:t>
+        <w:t>این بخش توسط ادمین برای کاربر</w:t>
+      </w:r>
+      <w:r>
+        <w:rPr>
+          <w:rFonts w:asciiTheme="majorBidi" w:hAnsiTheme="majorBidi" w:cs="B Nazanin" w:hint="cs"/>
+          <w:sz w:val="32"/>
+          <w:szCs w:val="32"/>
+          <w:rtl/>
+          <w:lang w:bidi="fa-IR"/>
+        </w:rPr>
+        <w:t>ها ایجاد می</w:t>
       </w:r>
       <w:r>
         <w:rPr>
@@ -193,7 +203,7 @@
         <w:ind w:right="-360"/>
         <w:jc w:val="both"/>
         <w:rPr>
-          <w:rFonts w:asciiTheme="majorBidi" w:hAnsiTheme="majorBidi" w:cs="B Nazanin" w:hint="cs"/>
+          <w:rFonts w:asciiTheme="majorBidi" w:hAnsiTheme="majorBidi" w:cs="B Nazanin"/>
           <w:b/>
           <w:bCs/>
           <w:sz w:val="32"/>
@@ -243,8 +253,6 @@
         </w:rPr>
         <w:softHyphen/>
       </w:r>
-      <w:bookmarkStart w:id="0" w:name="_GoBack"/>
-      <w:bookmarkEnd w:id="0"/>
       <w:r>
         <w:rPr>
           <w:rFonts w:asciiTheme="majorBidi" w:hAnsiTheme="majorBidi" w:cs="B Nazanin" w:hint="cs"/>
@@ -303,7 +311,7 @@
         <w:ind w:right="-360"/>
         <w:jc w:val="both"/>
         <w:rPr>
-          <w:rFonts w:asciiTheme="majorBidi" w:hAnsiTheme="majorBidi" w:cs="B Nazanin" w:hint="cs"/>
+          <w:rFonts w:asciiTheme="majorBidi" w:hAnsiTheme="majorBidi" w:cs="B Nazanin"/>
           <w:sz w:val="32"/>
           <w:szCs w:val="32"/>
           <w:rtl/>
@@ -675,7 +683,49 @@
           <w:rtl/>
           <w:lang w:bidi="fa-IR"/>
         </w:rPr>
-        <w:t>های موجود را از روی عنوان آنها و یا متن آنها جستوجو کند. دقت کنید که جستوجو از روی پاسخ</w:t>
+        <w:t xml:space="preserve">های موجود را از روی عنوان آنها و یا متن آنها جستوجو کند. </w:t>
+      </w:r>
+      <w:r>
+        <w:rPr>
+          <w:rFonts w:asciiTheme="majorBidi" w:hAnsiTheme="majorBidi" w:cs="B Nazanin" w:hint="cs"/>
+          <w:sz w:val="32"/>
+          <w:szCs w:val="32"/>
+          <w:rtl/>
+          <w:lang w:bidi="fa-IR"/>
+        </w:rPr>
+        <w:t>جستوجو با وارد کردن بیشتر از 2 حرف آغاز می</w:t>
+      </w:r>
+      <w:r>
+        <w:rPr>
+          <w:rFonts w:asciiTheme="majorBidi" w:hAnsiTheme="majorBidi" w:cs="B Nazanin"/>
+          <w:sz w:val="32"/>
+          <w:szCs w:val="32"/>
+          <w:rtl/>
+          <w:lang w:bidi="fa-IR"/>
+        </w:rPr>
+        <w:softHyphen/>
+      </w:r>
+      <w:r>
+        <w:rPr>
+          <w:rFonts w:asciiTheme="majorBidi" w:hAnsiTheme="majorBidi" w:cs="B Nazanin" w:hint="cs"/>
+          <w:sz w:val="32"/>
+          <w:szCs w:val="32"/>
+          <w:rtl/>
+          <w:lang w:bidi="fa-IR"/>
+        </w:rPr>
+        <w:t xml:space="preserve">شود. </w:t>
+      </w:r>
+      <w:bookmarkStart w:id="0" w:name="_GoBack"/>
+      <w:bookmarkEnd w:id="0"/>
+      <w:r>
+        <w:rPr>
+          <w:rFonts w:asciiTheme="majorBidi" w:hAnsiTheme="majorBidi" w:cs="B Nazanin" w:hint="cs"/>
+          <w:sz w:val="32"/>
+          <w:szCs w:val="32"/>
+          <w:rtl/>
+          <w:lang w:bidi="fa-IR"/>
+        </w:rPr>
+        <w:t>دقت کنید که جستوجو از روی پاسخ</w:t>
       </w:r>
       <w:r>
         <w:rPr>
@@ -781,7 +831,7 @@
         <w:ind w:right="-360"/>
         <w:jc w:val="both"/>
         <w:rPr>
-          <w:rFonts w:asciiTheme="majorBidi" w:hAnsiTheme="majorBidi" w:cs="B Nazanin" w:hint="cs"/>
+          <w:rFonts w:asciiTheme="majorBidi" w:hAnsiTheme="majorBidi" w:cs="B Nazanin"/>
           <w:sz w:val="32"/>
           <w:szCs w:val="32"/>
           <w:rtl/>
@@ -1061,7 +1111,7 @@
         <w:ind w:right="-360" w:firstLine="270"/>
         <w:jc w:val="both"/>
         <w:rPr>
-          <w:rFonts w:asciiTheme="majorBidi" w:hAnsiTheme="majorBidi" w:cs="B Nazanin" w:hint="cs"/>
+          <w:rFonts w:asciiTheme="majorBidi" w:hAnsiTheme="majorBidi" w:cs="B Nazanin"/>
           <w:sz w:val="32"/>
           <w:szCs w:val="32"/>
           <w:rtl/>
@@ -1149,7 +1199,7 @@
         <w:ind w:right="-360" w:firstLine="270"/>
         <w:jc w:val="both"/>
         <w:rPr>
-          <w:rFonts w:asciiTheme="majorBidi" w:hAnsiTheme="majorBidi" w:cs="B Nazanin" w:hint="cs"/>
+          <w:rFonts w:asciiTheme="majorBidi" w:hAnsiTheme="majorBidi" w:cs="B Nazanin"/>
           <w:sz w:val="32"/>
           <w:szCs w:val="32"/>
           <w:rtl/>
@@ -2311,6 +2361,7 @@
   <w:style w:type="character" w:default="1" w:styleId="DefaultParagraphFont">
     <w:name w:val="Default Paragraph Font"/>
     <w:uiPriority w:val="1"/>
+    <w:semiHidden/>
     <w:unhideWhenUsed/>
   </w:style>
   <w:style w:type="table" w:default="1" w:styleId="TableNormal">

</xml_diff>